<commit_message>
documented the mini apps
</commit_message>
<xml_diff>
--- a/project_documentation/Saturn mini desktop apps.docx
+++ b/project_documentation/Saturn mini desktop apps.docx
@@ -12,13 +12,7 @@
     </w:p>
     <w:p>
       <w:r>
-        <w:t xml:space="preserve">I have created simple apps for </w:t>
-      </w:r>
-      <w:r>
-        <w:t>various utility purposes</w:t>
-      </w:r>
-      <w:r>
-        <w:t>.</w:t>
+        <w:t>I have created simple apps for various utility purposes.</w:t>
       </w:r>
     </w:p>
     <w:p>
@@ -52,7 +46,7 @@
                     <pic:cNvPicPr/>
                   </pic:nvPicPr>
                   <pic:blipFill>
-                    <a:blip r:embed="rId5"/>
+                    <a:blip r:embed="rId7"/>
                     <a:stretch>
                       <a:fillRect/>
                     </a:stretch>
@@ -288,7 +282,7 @@
                     <pic:cNvPicPr/>
                   </pic:nvPicPr>
                   <pic:blipFill>
-                    <a:blip r:embed="rId6"/>
+                    <a:blip r:embed="rId8"/>
                     <a:stretch>
                       <a:fillRect/>
                     </a:stretch>
@@ -508,6 +502,9 @@
     </w:p>
     <w:p>
       <w:r>
+        <w:rPr>
+          <w:noProof/>
+        </w:rPr>
         <w:drawing>
           <wp:inline distT="0" distB="0" distL="0" distR="0" wp14:anchorId="57A00990" wp14:editId="319BADAF">
             <wp:extent cx="4063357" cy="3980992"/>
@@ -524,7 +521,7 @@
                     <pic:cNvPicPr/>
                   </pic:nvPicPr>
                   <pic:blipFill>
-                    <a:blip r:embed="rId7"/>
+                    <a:blip r:embed="rId9"/>
                     <a:stretch>
                       <a:fillRect/>
                     </a:stretch>
@@ -562,11 +559,19 @@
       <w:tblPr>
         <w:tblStyle w:val="TableGrid"/>
         <w:tblW w:w="0" w:type="auto"/>
+        <w:tblBorders>
+          <w:top w:val="none" w:sz="0" w:space="0" w:color="auto"/>
+          <w:left w:val="none" w:sz="0" w:space="0" w:color="auto"/>
+          <w:bottom w:val="none" w:sz="0" w:space="0" w:color="auto"/>
+          <w:right w:val="none" w:sz="0" w:space="0" w:color="auto"/>
+          <w:insideH w:val="none" w:sz="0" w:space="0" w:color="auto"/>
+          <w:insideV w:val="none" w:sz="0" w:space="0" w:color="auto"/>
+        </w:tblBorders>
         <w:tblLook w:val="04A0" w:firstRow="1" w:lastRow="0" w:firstColumn="1" w:lastColumn="0" w:noHBand="0" w:noVBand="1"/>
       </w:tblPr>
       <w:tblGrid>
-        <w:gridCol w:w="1482"/>
-        <w:gridCol w:w="7534"/>
+        <w:gridCol w:w="1483"/>
+        <w:gridCol w:w="7543"/>
       </w:tblGrid>
       <w:tr>
         <w:tc>
@@ -787,6 +792,9 @@
     </w:p>
     <w:p>
       <w:r>
+        <w:rPr>
+          <w:noProof/>
+        </w:rPr>
         <w:drawing>
           <wp:inline distT="0" distB="0" distL="0" distR="0" wp14:anchorId="3C62DA48" wp14:editId="375CCF7A">
             <wp:extent cx="3831283" cy="3792321"/>
@@ -803,7 +811,7 @@
                     <pic:cNvPicPr/>
                   </pic:nvPicPr>
                   <pic:blipFill>
-                    <a:blip r:embed="rId8"/>
+                    <a:blip r:embed="rId10"/>
                     <a:stretch>
                       <a:fillRect/>
                     </a:stretch>
@@ -840,11 +848,19 @@
       <w:tblPr>
         <w:tblStyle w:val="TableGrid"/>
         <w:tblW w:w="0" w:type="auto"/>
+        <w:tblBorders>
+          <w:top w:val="none" w:sz="0" w:space="0" w:color="auto"/>
+          <w:left w:val="none" w:sz="0" w:space="0" w:color="auto"/>
+          <w:bottom w:val="none" w:sz="0" w:space="0" w:color="auto"/>
+          <w:right w:val="none" w:sz="0" w:space="0" w:color="auto"/>
+          <w:insideH w:val="none" w:sz="0" w:space="0" w:color="auto"/>
+          <w:insideV w:val="none" w:sz="0" w:space="0" w:color="auto"/>
+        </w:tblBorders>
         <w:tblLook w:val="04A0" w:firstRow="1" w:lastRow="0" w:firstColumn="1" w:lastColumn="0" w:noHBand="0" w:noVBand="1"/>
       </w:tblPr>
       <w:tblGrid>
-        <w:gridCol w:w="1499"/>
-        <w:gridCol w:w="7517"/>
+        <w:gridCol w:w="1500"/>
+        <w:gridCol w:w="7526"/>
       </w:tblGrid>
       <w:tr>
         <w:tc>
@@ -980,6 +996,7 @@
     <w:p/>
     <w:p/>
     <w:sectPr>
+      <w:footerReference w:type="default" r:id="rId11"/>
       <w:pgSz w:w="11906" w:h="16838"/>
       <w:pgMar w:top="1440" w:right="1440" w:bottom="1440" w:left="1440" w:header="708" w:footer="708" w:gutter="0"/>
       <w:cols w:space="708"/>
@@ -987,6 +1004,170 @@
     </w:sectPr>
   </w:body>
 </w:document>
+</file>
+
+<file path=word/endnotes.xml><?xml version="1.0" encoding="utf-8"?>
+<w:endnotes xmlns:wpc="http://schemas.microsoft.com/office/word/2010/wordprocessingCanvas" xmlns:cx="http://schemas.microsoft.com/office/drawing/2014/chartex" xmlns:cx1="http://schemas.microsoft.com/office/drawing/2015/9/8/chartex" xmlns:cx2="http://schemas.microsoft.com/office/drawing/2015/10/21/chartex" xmlns:cx3="http://schemas.microsoft.com/office/drawing/2016/5/9/chartex" xmlns:cx4="http://schemas.microsoft.com/office/drawing/2016/5/10/chartex" xmlns:cx5="http://schemas.microsoft.com/office/drawing/2016/5/11/chartex" xmlns:cx6="http://schemas.microsoft.com/office/drawing/2016/5/12/chartex" xmlns:cx7="http://schemas.microsoft.com/office/drawing/2016/5/13/chartex" xmlns:cx8="http://schemas.microsoft.com/office/drawing/2016/5/14/chartex" xmlns:mc="http://schemas.openxmlformats.org/markup-compatibility/2006" xmlns:aink="http://schemas.microsoft.com/office/drawing/2016/ink" xmlns:am3d="http://schemas.microsoft.com/office/drawing/2017/model3d" xmlns:o="urn:schemas-microsoft-com:office:office" xmlns:oel="http://schemas.microsoft.com/office/2019/extlst" xmlns:r="http://schemas.openxmlformats.org/officeDocument/2006/relationships" xmlns:m="http://schemas.openxmlformats.org/officeDocument/2006/math" xmlns:v="urn:schemas-microsoft-com:vml" xmlns:wp14="http://schemas.microsoft.com/office/word/2010/wordprocessingDrawing" xmlns:wp="http://schemas.openxmlformats.org/drawingml/2006/wordprocessingDrawing" xmlns:w10="urn:schemas-microsoft-com:office:word" xmlns:w="http://schemas.openxmlformats.org/wordprocessingml/2006/main" xmlns:w14="http://schemas.microsoft.com/office/word/2010/wordml" xmlns:w15="http://schemas.microsoft.com/office/word/2012/wordml" xmlns:w16cex="http://schemas.microsoft.com/office/word/2018/wordml/cex" xmlns:w16cid="http://schemas.microsoft.com/office/word/2016/wordml/cid" xmlns:w16="http://schemas.microsoft.com/office/word/2018/wordml" xmlns:w16sdtdh="http://schemas.microsoft.com/office/word/2020/wordml/sdtdatahash" xmlns:w16se="http://schemas.microsoft.com/office/word/2015/wordml/symex" xmlns:wpg="http://schemas.microsoft.com/office/word/2010/wordprocessingGroup" xmlns:wpi="http://schemas.microsoft.com/office/word/2010/wordprocessingInk" xmlns:wne="http://schemas.microsoft.com/office/word/2006/wordml" xmlns:wps="http://schemas.microsoft.com/office/word/2010/wordprocessingShape" mc:Ignorable="w14 w15 w16se w16cid w16 w16cex w16sdtdh wp14">
+  <w:endnote w:type="separator" w:id="-1">
+    <w:p>
+      <w:pPr>
+        <w:spacing w:after="0" w:line="240" w:lineRule="auto"/>
+      </w:pPr>
+      <w:r>
+        <w:separator/>
+      </w:r>
+    </w:p>
+  </w:endnote>
+  <w:endnote w:type="continuationSeparator" w:id="0">
+    <w:p>
+      <w:pPr>
+        <w:spacing w:after="0" w:line="240" w:lineRule="auto"/>
+      </w:pPr>
+      <w:r>
+        <w:continuationSeparator/>
+      </w:r>
+    </w:p>
+  </w:endnote>
+</w:endnotes>
+</file>
+
+<file path=word/footer1.xml><?xml version="1.0" encoding="utf-8"?>
+<w:ftr xmlns:wpc="http://schemas.microsoft.com/office/word/2010/wordprocessingCanvas" xmlns:cx="http://schemas.microsoft.com/office/drawing/2014/chartex" xmlns:cx1="http://schemas.microsoft.com/office/drawing/2015/9/8/chartex" xmlns:cx2="http://schemas.microsoft.com/office/drawing/2015/10/21/chartex" xmlns:cx3="http://schemas.microsoft.com/office/drawing/2016/5/9/chartex" xmlns:cx4="http://schemas.microsoft.com/office/drawing/2016/5/10/chartex" xmlns:cx5="http://schemas.microsoft.com/office/drawing/2016/5/11/chartex" xmlns:cx6="http://schemas.microsoft.com/office/drawing/2016/5/12/chartex" xmlns:cx7="http://schemas.microsoft.com/office/drawing/2016/5/13/chartex" xmlns:cx8="http://schemas.microsoft.com/office/drawing/2016/5/14/chartex" xmlns:mc="http://schemas.openxmlformats.org/markup-compatibility/2006" xmlns:aink="http://schemas.microsoft.com/office/drawing/2016/ink" xmlns:am3d="http://schemas.microsoft.com/office/drawing/2017/model3d" xmlns:o="urn:schemas-microsoft-com:office:office" xmlns:oel="http://schemas.microsoft.com/office/2019/extlst" xmlns:r="http://schemas.openxmlformats.org/officeDocument/2006/relationships" xmlns:m="http://schemas.openxmlformats.org/officeDocument/2006/math" xmlns:v="urn:schemas-microsoft-com:vml" xmlns:wp14="http://schemas.microsoft.com/office/word/2010/wordprocessingDrawing" xmlns:wp="http://schemas.openxmlformats.org/drawingml/2006/wordprocessingDrawing" xmlns:w10="urn:schemas-microsoft-com:office:word" xmlns:w="http://schemas.openxmlformats.org/wordprocessingml/2006/main" xmlns:w14="http://schemas.microsoft.com/office/word/2010/wordml" xmlns:w15="http://schemas.microsoft.com/office/word/2012/wordml" xmlns:w16cex="http://schemas.microsoft.com/office/word/2018/wordml/cex" xmlns:w16cid="http://schemas.microsoft.com/office/word/2016/wordml/cid" xmlns:w16="http://schemas.microsoft.com/office/word/2018/wordml" xmlns:w16sdtdh="http://schemas.microsoft.com/office/word/2020/wordml/sdtdatahash" xmlns:w16se="http://schemas.microsoft.com/office/word/2015/wordml/symex" xmlns:wpg="http://schemas.microsoft.com/office/word/2010/wordprocessingGroup" xmlns:wpi="http://schemas.microsoft.com/office/word/2010/wordprocessingInk" xmlns:wne="http://schemas.microsoft.com/office/word/2006/wordml" xmlns:wps="http://schemas.microsoft.com/office/word/2010/wordprocessingShape" mc:Ignorable="w14 w15 w16se w16cid w16 w16cex w16sdtdh wp14">
+  <w:p>
+    <w:pPr>
+      <w:pStyle w:val="Footer"/>
+      <w:pBdr>
+        <w:top w:val="single" w:sz="4" w:space="1" w:color="auto"/>
+      </w:pBdr>
+    </w:pPr>
+    <w:r>
+      <w:t>Saturn Mini Apps</w:t>
+    </w:r>
+    <w:r>
+      <w:tab/>
+    </w:r>
+    <w:r>
+      <w:tab/>
+    </w:r>
+    <w:r>
+      <w:rPr>
+        <w:noProof/>
+      </w:rPr>
+      <w:t xml:space="preserve">Page </w:t>
+    </w:r>
+    <w:r>
+      <w:rPr>
+        <w:b/>
+        <w:bCs/>
+        <w:noProof/>
+      </w:rPr>
+      <w:fldChar w:fldCharType="begin"/>
+    </w:r>
+    <w:r>
+      <w:rPr>
+        <w:b/>
+        <w:bCs/>
+        <w:noProof/>
+      </w:rPr>
+      <w:instrText xml:space="preserve"> PAGE  \* Arabic  \* MERGEFORMAT </w:instrText>
+    </w:r>
+    <w:r>
+      <w:rPr>
+        <w:b/>
+        <w:bCs/>
+        <w:noProof/>
+      </w:rPr>
+      <w:fldChar w:fldCharType="separate"/>
+    </w:r>
+    <w:r>
+      <w:rPr>
+        <w:b/>
+        <w:bCs/>
+        <w:noProof/>
+      </w:rPr>
+      <w:t>1</w:t>
+    </w:r>
+    <w:r>
+      <w:rPr>
+        <w:b/>
+        <w:bCs/>
+        <w:noProof/>
+      </w:rPr>
+      <w:fldChar w:fldCharType="end"/>
+    </w:r>
+    <w:r>
+      <w:rPr>
+        <w:noProof/>
+      </w:rPr>
+      <w:t xml:space="preserve"> of </w:t>
+    </w:r>
+    <w:r>
+      <w:rPr>
+        <w:b/>
+        <w:bCs/>
+        <w:noProof/>
+      </w:rPr>
+      <w:fldChar w:fldCharType="begin"/>
+    </w:r>
+    <w:r>
+      <w:rPr>
+        <w:b/>
+        <w:bCs/>
+        <w:noProof/>
+      </w:rPr>
+      <w:instrText xml:space="preserve"> NUMPAGES  \* Arabic  \* MERGEFORMAT </w:instrText>
+    </w:r>
+    <w:r>
+      <w:rPr>
+        <w:b/>
+        <w:bCs/>
+        <w:noProof/>
+      </w:rPr>
+      <w:fldChar w:fldCharType="separate"/>
+    </w:r>
+    <w:r>
+      <w:rPr>
+        <w:b/>
+        <w:bCs/>
+        <w:noProof/>
+      </w:rPr>
+      <w:t>2</w:t>
+    </w:r>
+    <w:r>
+      <w:rPr>
+        <w:b/>
+        <w:bCs/>
+        <w:noProof/>
+      </w:rPr>
+      <w:fldChar w:fldCharType="end"/>
+    </w:r>
+  </w:p>
+</w:ftr>
+</file>
+
+<file path=word/footnotes.xml><?xml version="1.0" encoding="utf-8"?>
+<w:footnotes xmlns:wpc="http://schemas.microsoft.com/office/word/2010/wordprocessingCanvas" xmlns:cx="http://schemas.microsoft.com/office/drawing/2014/chartex" xmlns:cx1="http://schemas.microsoft.com/office/drawing/2015/9/8/chartex" xmlns:cx2="http://schemas.microsoft.com/office/drawing/2015/10/21/chartex" xmlns:cx3="http://schemas.microsoft.com/office/drawing/2016/5/9/chartex" xmlns:cx4="http://schemas.microsoft.com/office/drawing/2016/5/10/chartex" xmlns:cx5="http://schemas.microsoft.com/office/drawing/2016/5/11/chartex" xmlns:cx6="http://schemas.microsoft.com/office/drawing/2016/5/12/chartex" xmlns:cx7="http://schemas.microsoft.com/office/drawing/2016/5/13/chartex" xmlns:cx8="http://schemas.microsoft.com/office/drawing/2016/5/14/chartex" xmlns:mc="http://schemas.openxmlformats.org/markup-compatibility/2006" xmlns:aink="http://schemas.microsoft.com/office/drawing/2016/ink" xmlns:am3d="http://schemas.microsoft.com/office/drawing/2017/model3d" xmlns:o="urn:schemas-microsoft-com:office:office" xmlns:oel="http://schemas.microsoft.com/office/2019/extlst" xmlns:r="http://schemas.openxmlformats.org/officeDocument/2006/relationships" xmlns:m="http://schemas.openxmlformats.org/officeDocument/2006/math" xmlns:v="urn:schemas-microsoft-com:vml" xmlns:wp14="http://schemas.microsoft.com/office/word/2010/wordprocessingDrawing" xmlns:wp="http://schemas.openxmlformats.org/drawingml/2006/wordprocessingDrawing" xmlns:w10="urn:schemas-microsoft-com:office:word" xmlns:w="http://schemas.openxmlformats.org/wordprocessingml/2006/main" xmlns:w14="http://schemas.microsoft.com/office/word/2010/wordml" xmlns:w15="http://schemas.microsoft.com/office/word/2012/wordml" xmlns:w16cex="http://schemas.microsoft.com/office/word/2018/wordml/cex" xmlns:w16cid="http://schemas.microsoft.com/office/word/2016/wordml/cid" xmlns:w16="http://schemas.microsoft.com/office/word/2018/wordml" xmlns:w16sdtdh="http://schemas.microsoft.com/office/word/2020/wordml/sdtdatahash" xmlns:w16se="http://schemas.microsoft.com/office/word/2015/wordml/symex" xmlns:wpg="http://schemas.microsoft.com/office/word/2010/wordprocessingGroup" xmlns:wpi="http://schemas.microsoft.com/office/word/2010/wordprocessingInk" xmlns:wne="http://schemas.microsoft.com/office/word/2006/wordml" xmlns:wps="http://schemas.microsoft.com/office/word/2010/wordprocessingShape" mc:Ignorable="w14 w15 w16se w16cid w16 w16cex w16sdtdh wp14">
+  <w:footnote w:type="separator" w:id="-1">
+    <w:p>
+      <w:pPr>
+        <w:spacing w:after="0" w:line="240" w:lineRule="auto"/>
+      </w:pPr>
+      <w:r>
+        <w:separator/>
+      </w:r>
+    </w:p>
+  </w:footnote>
+  <w:footnote w:type="continuationSeparator" w:id="0">
+    <w:p>
+      <w:pPr>
+        <w:spacing w:after="0" w:line="240" w:lineRule="auto"/>
+      </w:pPr>
+      <w:r>
+        <w:continuationSeparator/>
+      </w:r>
+    </w:p>
+  </w:footnote>
+</w:footnotes>
 </file>
 
 <file path=word/numbering.xml><?xml version="1.0" encoding="utf-8"?>
@@ -1935,6 +2116,58 @@
       </w:tblBorders>
     </w:tblPr>
   </w:style>
+  <w:style w:type="paragraph" w:styleId="Header">
+    <w:name w:val="header"/>
+    <w:basedOn w:val="Normal"/>
+    <w:link w:val="HeaderChar"/>
+    <w:uiPriority w:val="99"/>
+    <w:unhideWhenUsed/>
+    <w:rsid w:val="00991A66"/>
+    <w:pPr>
+      <w:tabs>
+        <w:tab w:val="center" w:pos="4513"/>
+        <w:tab w:val="right" w:pos="9026"/>
+      </w:tabs>
+      <w:spacing w:after="0" w:line="240" w:lineRule="auto"/>
+    </w:pPr>
+  </w:style>
+  <w:style w:type="character" w:customStyle="1" w:styleId="HeaderChar">
+    <w:name w:val="Header Char"/>
+    <w:basedOn w:val="DefaultParagraphFont"/>
+    <w:link w:val="Header"/>
+    <w:uiPriority w:val="99"/>
+    <w:rsid w:val="00991A66"/>
+    <w:rPr>
+      <w:kern w:val="0"/>
+      <w14:ligatures w14:val="none"/>
+    </w:rPr>
+  </w:style>
+  <w:style w:type="paragraph" w:styleId="Footer">
+    <w:name w:val="footer"/>
+    <w:basedOn w:val="Normal"/>
+    <w:link w:val="FooterChar"/>
+    <w:uiPriority w:val="99"/>
+    <w:unhideWhenUsed/>
+    <w:rsid w:val="00991A66"/>
+    <w:pPr>
+      <w:tabs>
+        <w:tab w:val="center" w:pos="4513"/>
+        <w:tab w:val="right" w:pos="9026"/>
+      </w:tabs>
+      <w:spacing w:after="0" w:line="240" w:lineRule="auto"/>
+    </w:pPr>
+  </w:style>
+  <w:style w:type="character" w:customStyle="1" w:styleId="FooterChar">
+    <w:name w:val="Footer Char"/>
+    <w:basedOn w:val="DefaultParagraphFont"/>
+    <w:link w:val="Footer"/>
+    <w:uiPriority w:val="99"/>
+    <w:rsid w:val="00991A66"/>
+    <w:rPr>
+      <w:kern w:val="0"/>
+      <w14:ligatures w14:val="none"/>
+    </w:rPr>
+  </w:style>
 </w:styles>
 </file>
 

</xml_diff>

<commit_message>
Recreated golden image, with SPIx1
Recreated golden image from scratch.
SPIx1 for both images.
Updated documentation to reflect that and describe creation process.
</commit_message>
<xml_diff>
--- a/project_documentation/Saturn mini desktop apps.docx
+++ b/project_documentation/Saturn mini desktop apps.docx
@@ -27,14 +27,11 @@
     </w:p>
     <w:p>
       <w:r>
-        <w:rPr>
-          <w:noProof/>
-        </w:rPr>
         <w:drawing>
-          <wp:inline distT="0" distB="0" distL="0" distR="0" wp14:anchorId="116E6B10" wp14:editId="540E0BB2">
-            <wp:extent cx="4249264" cy="3123631"/>
-            <wp:effectExtent l="0" t="0" r="0" b="635"/>
-            <wp:docPr id="25" name="Picture 25" descr="Graphical user interface, application&#10;&#10;Description automatically generated"/>
+          <wp:inline distT="0" distB="0" distL="0" distR="0" wp14:anchorId="77D68A21" wp14:editId="7C7E08B9">
+            <wp:extent cx="5715000" cy="4248150"/>
+            <wp:effectExtent l="0" t="0" r="0" b="0"/>
+            <wp:docPr id="1865425542" name="Picture 1" descr="A screenshot of a computer&#10;&#10;Description automatically generated"/>
             <wp:cNvGraphicFramePr>
               <a:graphicFrameLocks xmlns:a="http://schemas.openxmlformats.org/drawingml/2006/main" noChangeAspect="1"/>
             </wp:cNvGraphicFramePr>
@@ -42,7 +39,7 @@
               <a:graphicData uri="http://schemas.openxmlformats.org/drawingml/2006/picture">
                 <pic:pic xmlns:pic="http://schemas.openxmlformats.org/drawingml/2006/picture">
                   <pic:nvPicPr>
-                    <pic:cNvPr id="24" name="Picture 24" descr="Graphical user interface, application&#10;&#10;Description automatically generated"/>
+                    <pic:cNvPr id="1865425542" name="Picture 1" descr="A screenshot of a computer&#10;&#10;Description automatically generated"/>
                     <pic:cNvPicPr/>
                   </pic:nvPicPr>
                   <pic:blipFill>
@@ -54,7 +51,7 @@
                   <pic:spPr>
                     <a:xfrm>
                       <a:off x="0" y="0"/>
-                      <a:ext cx="4268112" cy="3137486"/>
+                      <a:ext cx="5715000" cy="4248150"/>
                     </a:xfrm>
                     <a:prstGeom prst="rect">
                       <a:avLst/>
@@ -242,6 +239,44 @@
             </w:pPr>
             <w:r>
               <w:t>Close the application.</w:t>
+            </w:r>
+          </w:p>
+        </w:tc>
+      </w:tr>
+      <w:tr>
+        <w:tc>
+          <w:tcPr>
+            <w:tcW w:w="1555" w:type="dxa"/>
+          </w:tcPr>
+          <w:p>
+            <w:pPr>
+              <w:spacing w:after="120"/>
+            </w:pPr>
+            <w:r>
+              <w:t>Erase Device</w:t>
+            </w:r>
+          </w:p>
+        </w:tc>
+        <w:tc>
+          <w:tcPr>
+            <w:tcW w:w="8073" w:type="dxa"/>
+          </w:tcPr>
+          <w:p>
+            <w:pPr>
+              <w:spacing w:after="120"/>
+            </w:pPr>
+            <w:r>
+              <w:t xml:space="preserve">Erases the complete FPGA. </w:t>
+            </w:r>
+            <w:r>
+              <w:rPr>
+                <w:b/>
+                <w:bCs/>
+              </w:rPr>
+              <w:t>Don’t use this</w:t>
+            </w:r>
+            <w:r>
+              <w:t xml:space="preserve"> unless you know why you are doing it – this is not a normal programming stage!</w:t>
             </w:r>
           </w:p>
         </w:tc>

</xml_diff>